<commit_message>
in word doc, question 2 has been updated
</commit_message>
<xml_diff>
--- a/answers of Three Questions.docx
+++ b/answers of Three Questions.docx
@@ -14,6 +14,8 @@
           <w:rFonts w:eastAsia="Times New Roman" w:cstheme="minorHAnsi"/>
           <w:i/>
           <w:color w:val="24292E"/>
+          <w:sz w:val="24"/>
+          <w:szCs w:val="24"/>
         </w:rPr>
       </w:pPr>
       <w:r>
@@ -21,6 +23,8 @@
           <w:rFonts w:eastAsia="Times New Roman" w:cstheme="minorHAnsi"/>
           <w:i/>
           <w:color w:val="24292E"/>
+          <w:sz w:val="24"/>
+          <w:szCs w:val="24"/>
         </w:rPr>
         <w:t>Given the provided data, what are three conclusions we can draw about Kickstarter campaigns?</w:t>
       </w:r>
@@ -33,11 +37,15 @@
           <w:rFonts w:eastAsia="Times New Roman" w:cstheme="minorHAnsi"/>
           <w:i/>
           <w:color w:val="24292E"/>
+          <w:sz w:val="24"/>
+          <w:szCs w:val="24"/>
         </w:rPr>
       </w:pPr>
       <w:r>
         <w:rPr>
           <w:noProof/>
+          <w:sz w:val="24"/>
+          <w:szCs w:val="24"/>
         </w:rPr>
         <w:drawing>
           <wp:inline distT="0" distB="0" distL="0" distR="0" wp14:anchorId="3FEE2F13" wp14:editId="58B8BA7C">
@@ -61,12 +69,16 @@
         <w:rPr>
           <w:rFonts w:eastAsia="Times New Roman" w:cstheme="minorHAnsi"/>
           <w:color w:val="24292E"/>
+          <w:sz w:val="24"/>
+          <w:szCs w:val="24"/>
         </w:rPr>
       </w:pPr>
       <w:r>
         <w:rPr>
           <w:rFonts w:eastAsia="Times New Roman" w:cstheme="minorHAnsi"/>
           <w:color w:val="24292E"/>
+          <w:sz w:val="24"/>
+          <w:szCs w:val="24"/>
         </w:rPr>
         <w:t xml:space="preserve">According to data and information, </w:t>
       </w:r>
@@ -75,6 +87,8 @@
         <w:rPr>
           <w:rFonts w:eastAsia="Times New Roman" w:cstheme="minorHAnsi"/>
           <w:color w:val="24292E"/>
+          <w:sz w:val="24"/>
+          <w:szCs w:val="24"/>
         </w:rPr>
         <w:t>kickstarter</w:t>
       </w:r>
@@ -83,6 +97,8 @@
         <w:rPr>
           <w:rFonts w:eastAsia="Times New Roman" w:cstheme="minorHAnsi"/>
           <w:color w:val="24292E"/>
+          <w:sz w:val="24"/>
+          <w:szCs w:val="24"/>
         </w:rPr>
         <w:t xml:space="preserve"> campaigns was successful 58% </w:t>
       </w:r>
@@ -90,6 +106,8 @@
         <w:rPr>
           <w:rFonts w:eastAsia="Times New Roman" w:cstheme="minorHAnsi"/>
           <w:color w:val="24292E"/>
+          <w:sz w:val="24"/>
+          <w:szCs w:val="24"/>
         </w:rPr>
         <w:t>in average, 38% failed and 9% was canceled. As an items, I can list them in the following paragraphs:</w:t>
       </w:r>
@@ -105,35 +123,47 @@
         <w:spacing w:before="100" w:beforeAutospacing="1" w:after="100" w:afterAutospacing="1" w:line="240" w:lineRule="auto"/>
         <w:rPr>
           <w:rFonts w:eastAsia="Times New Roman" w:cstheme="minorHAnsi"/>
+          <w:sz w:val="24"/>
+          <w:szCs w:val="24"/>
         </w:rPr>
       </w:pPr>
       <w:r>
         <w:rPr>
           <w:rFonts w:eastAsia="Times New Roman" w:cstheme="minorHAnsi"/>
+          <w:sz w:val="24"/>
+          <w:szCs w:val="24"/>
         </w:rPr>
         <w:t xml:space="preserve">More than half of the </w:t>
       </w:r>
       <w:r>
         <w:rPr>
           <w:rFonts w:eastAsia="Times New Roman" w:cstheme="minorHAnsi"/>
+          <w:sz w:val="24"/>
+          <w:szCs w:val="24"/>
         </w:rPr>
         <w:t xml:space="preserve">Kickstarter </w:t>
       </w:r>
       <w:r>
         <w:rPr>
           <w:rFonts w:eastAsia="Times New Roman" w:cstheme="minorHAnsi"/>
+          <w:sz w:val="24"/>
+          <w:szCs w:val="24"/>
         </w:rPr>
         <w:t>campaigns</w:t>
       </w:r>
       <w:r>
         <w:rPr>
           <w:rFonts w:eastAsia="Times New Roman" w:cstheme="minorHAnsi"/>
+          <w:sz w:val="24"/>
+          <w:szCs w:val="24"/>
         </w:rPr>
         <w:t>, 58%,</w:t>
       </w:r>
       <w:r>
         <w:rPr>
           <w:rFonts w:eastAsia="Times New Roman" w:cstheme="minorHAnsi"/>
+          <w:sz w:val="24"/>
+          <w:szCs w:val="24"/>
         </w:rPr>
         <w:t xml:space="preserve"> were successful (2185 out of 4114)</w:t>
       </w:r>
@@ -149,29 +179,39 @@
         <w:spacing w:before="100" w:beforeAutospacing="1" w:after="100" w:afterAutospacing="1" w:line="240" w:lineRule="auto"/>
         <w:rPr>
           <w:rFonts w:eastAsia="Times New Roman" w:cstheme="minorHAnsi"/>
+          <w:sz w:val="24"/>
+          <w:szCs w:val="24"/>
         </w:rPr>
       </w:pPr>
       <w:r>
         <w:rPr>
           <w:rFonts w:eastAsia="Times New Roman" w:cstheme="minorHAnsi"/>
+          <w:sz w:val="24"/>
+          <w:szCs w:val="24"/>
         </w:rPr>
         <w:t>38%</w:t>
       </w:r>
       <w:r>
         <w:rPr>
           <w:rFonts w:eastAsia="Times New Roman" w:cstheme="minorHAnsi"/>
+          <w:sz w:val="24"/>
+          <w:szCs w:val="24"/>
         </w:rPr>
         <w:t xml:space="preserve"> of the </w:t>
       </w:r>
       <w:r>
         <w:rPr>
           <w:rFonts w:eastAsia="Times New Roman" w:cstheme="minorHAnsi"/>
+          <w:sz w:val="24"/>
+          <w:szCs w:val="24"/>
         </w:rPr>
         <w:t>campaigns</w:t>
       </w:r>
       <w:r>
         <w:rPr>
           <w:rFonts w:eastAsia="Times New Roman" w:cstheme="minorHAnsi"/>
+          <w:sz w:val="24"/>
+          <w:szCs w:val="24"/>
         </w:rPr>
         <w:t xml:space="preserve"> were failed. The result shows that actions needs to be taken for it to decrease goal amount.</w:t>
       </w:r>
@@ -187,44 +227,64 @@
         <w:spacing w:before="100" w:beforeAutospacing="1" w:after="100" w:afterAutospacing="1" w:line="240" w:lineRule="auto"/>
         <w:rPr>
           <w:rFonts w:eastAsia="Times New Roman" w:cstheme="minorHAnsi"/>
+          <w:sz w:val="24"/>
+          <w:szCs w:val="24"/>
         </w:rPr>
       </w:pPr>
       <w:r>
         <w:rPr>
           <w:rFonts w:eastAsia="Times New Roman" w:cstheme="minorHAnsi"/>
+          <w:sz w:val="24"/>
+          <w:szCs w:val="24"/>
         </w:rPr>
         <w:t>The most successful category was ‘’theater” and the l</w:t>
       </w:r>
       <w:r>
         <w:rPr>
           <w:rFonts w:eastAsia="Times New Roman" w:cstheme="minorHAnsi"/>
+          <w:sz w:val="24"/>
+          <w:szCs w:val="24"/>
         </w:rPr>
         <w:t>east</w:t>
       </w:r>
       <w:r>
         <w:rPr>
           <w:rFonts w:eastAsia="Times New Roman" w:cstheme="minorHAnsi"/>
+          <w:sz w:val="24"/>
+          <w:szCs w:val="24"/>
         </w:rPr>
         <w:t xml:space="preserve"> successf</w:t>
       </w:r>
       <w:r>
         <w:rPr>
           <w:rFonts w:eastAsia="Times New Roman" w:cstheme="minorHAnsi"/>
+          <w:sz w:val="24"/>
+          <w:szCs w:val="24"/>
         </w:rPr>
         <w:t>ul one was journalism and food.</w:t>
       </w:r>
     </w:p>
     <w:p>
       <w:pPr>
-        <w:pStyle w:val="ListParagraph"/>
-        <w:numPr>
-          <w:ilvl w:val="1"/>
-          <w:numId w:val="1"/>
-        </w:numPr>
         <w:shd w:val="clear" w:color="auto" w:fill="FFFFFF"/>
         <w:spacing w:before="100" w:beforeAutospacing="1" w:after="100" w:afterAutospacing="1" w:line="240" w:lineRule="auto"/>
+        <w:ind w:left="1080"/>
         <w:rPr>
           <w:rFonts w:eastAsia="Times New Roman" w:cstheme="minorHAnsi"/>
+          <w:sz w:val="24"/>
+          <w:szCs w:val="24"/>
+        </w:rPr>
+      </w:pPr>
+    </w:p>
+    <w:p>
+      <w:pPr>
+        <w:shd w:val="clear" w:color="auto" w:fill="FFFFFF"/>
+        <w:spacing w:before="100" w:beforeAutospacing="1" w:after="100" w:afterAutospacing="1" w:line="240" w:lineRule="auto"/>
+        <w:ind w:left="1080"/>
+        <w:rPr>
+          <w:rFonts w:eastAsia="Times New Roman" w:cstheme="minorHAnsi"/>
+          <w:sz w:val="24"/>
+          <w:szCs w:val="24"/>
         </w:rPr>
       </w:pPr>
       <w:r>
@@ -257,44 +317,64 @@
         <w:spacing w:before="100" w:beforeAutospacing="1" w:after="100" w:afterAutospacing="1" w:line="240" w:lineRule="auto"/>
         <w:rPr>
           <w:rFonts w:eastAsia="Times New Roman" w:cstheme="minorHAnsi"/>
+          <w:sz w:val="24"/>
+          <w:szCs w:val="24"/>
         </w:rPr>
       </w:pPr>
       <w:r>
         <w:rPr>
           <w:rFonts w:eastAsia="Times New Roman" w:cstheme="minorHAnsi"/>
+          <w:sz w:val="24"/>
+          <w:szCs w:val="24"/>
         </w:rPr>
         <w:t>The most succe</w:t>
       </w:r>
       <w:r>
         <w:rPr>
           <w:rFonts w:eastAsia="Times New Roman" w:cstheme="minorHAnsi"/>
+          <w:sz w:val="24"/>
+          <w:szCs w:val="24"/>
         </w:rPr>
         <w:t>ssful month was May and the least</w:t>
       </w:r>
       <w:r>
         <w:rPr>
           <w:rFonts w:eastAsia="Times New Roman" w:cstheme="minorHAnsi"/>
+          <w:sz w:val="24"/>
+          <w:szCs w:val="24"/>
         </w:rPr>
         <w:t xml:space="preserve"> successful month was Dec.</w:t>
       </w:r>
     </w:p>
     <w:p>
       <w:pPr>
-        <w:pStyle w:val="ListParagraph"/>
-        <w:numPr>
-          <w:ilvl w:val="1"/>
-          <w:numId w:val="1"/>
-        </w:numPr>
         <w:shd w:val="clear" w:color="auto" w:fill="FFFFFF"/>
         <w:spacing w:before="100" w:beforeAutospacing="1" w:after="100" w:afterAutospacing="1" w:line="240" w:lineRule="auto"/>
         <w:rPr>
           <w:rFonts w:eastAsia="Times New Roman" w:cstheme="minorHAnsi"/>
+          <w:sz w:val="24"/>
+          <w:szCs w:val="24"/>
         </w:rPr>
       </w:pPr>
+    </w:p>
+    <w:p>
+      <w:pPr>
+        <w:shd w:val="clear" w:color="auto" w:fill="FFFFFF"/>
+        <w:spacing w:before="100" w:beforeAutospacing="1" w:after="100" w:afterAutospacing="1" w:line="240" w:lineRule="auto"/>
+        <w:ind w:firstLine="720"/>
+        <w:rPr>
+          <w:rFonts w:eastAsia="Times New Roman" w:cstheme="minorHAnsi"/>
+          <w:sz w:val="24"/>
+          <w:szCs w:val="24"/>
+        </w:rPr>
+      </w:pPr>
+      <w:bookmarkStart w:id="0" w:name="_GoBack"/>
+      <w:bookmarkEnd w:id="0"/>
       <w:r>
         <w:rPr>
           <w:noProof/>
         </w:rPr>
+        <w:lastRenderedPageBreak/>
         <w:drawing>
           <wp:inline distT="0" distB="0" distL="0" distR="0" wp14:anchorId="4A69A503" wp14:editId="4EF952C3">
             <wp:extent cx="4879238" cy="1872691"/>
@@ -322,6 +402,8 @@
           <w:rFonts w:eastAsia="Times New Roman" w:cstheme="minorHAnsi"/>
           <w:i/>
           <w:color w:val="24292E"/>
+          <w:sz w:val="24"/>
+          <w:szCs w:val="24"/>
         </w:rPr>
       </w:pPr>
       <w:r>
@@ -329,6 +411,8 @@
           <w:rFonts w:eastAsia="Times New Roman" w:cstheme="minorHAnsi"/>
           <w:i/>
           <w:color w:val="24292E"/>
+          <w:sz w:val="24"/>
+          <w:szCs w:val="24"/>
         </w:rPr>
         <w:t>What are some limitations of this dataset?</w:t>
       </w:r>
@@ -344,20 +428,25 @@
         <w:rPr>
           <w:rFonts w:eastAsia="Times New Roman" w:cstheme="minorHAnsi"/>
           <w:color w:val="24292E"/>
+          <w:sz w:val="24"/>
+          <w:szCs w:val="24"/>
         </w:rPr>
       </w:pPr>
       <w:r>
         <w:rPr>
           <w:rFonts w:eastAsia="Times New Roman" w:cstheme="minorHAnsi"/>
           <w:color w:val="24292E"/>
-        </w:rPr>
-        <w:lastRenderedPageBreak/>
+          <w:sz w:val="24"/>
+          <w:szCs w:val="24"/>
+        </w:rPr>
         <w:t>It looks like t</w:t>
       </w:r>
       <w:r>
         <w:rPr>
           <w:rFonts w:eastAsia="Times New Roman" w:cstheme="minorHAnsi"/>
           <w:color w:val="24292E"/>
+          <w:sz w:val="24"/>
+          <w:szCs w:val="24"/>
         </w:rPr>
         <w:t>he data is not big eno</w:t>
       </w:r>
@@ -365,13 +454,35 @@
         <w:rPr>
           <w:rFonts w:eastAsia="Times New Roman" w:cstheme="minorHAnsi"/>
           <w:color w:val="24292E"/>
-        </w:rPr>
-        <w:t xml:space="preserve">ugh to have a fair decision on it. </w:t>
+          <w:sz w:val="24"/>
+          <w:szCs w:val="24"/>
+        </w:rPr>
+        <w:t>u</w:t>
       </w:r>
       <w:r>
         <w:rPr>
           <w:rFonts w:eastAsia="Times New Roman" w:cstheme="minorHAnsi"/>
           <w:color w:val="24292E"/>
+          <w:sz w:val="24"/>
+          <w:szCs w:val="24"/>
+        </w:rPr>
+        <w:t>gh to have a fair decision</w:t>
+      </w:r>
+      <w:r>
+        <w:rPr>
+          <w:rFonts w:eastAsia="Times New Roman" w:cstheme="minorHAnsi"/>
+          <w:color w:val="24292E"/>
+          <w:sz w:val="24"/>
+          <w:szCs w:val="24"/>
+        </w:rPr>
+        <w:t xml:space="preserve">. </w:t>
+      </w:r>
+      <w:r>
+        <w:rPr>
+          <w:rFonts w:eastAsia="Times New Roman" w:cstheme="minorHAnsi"/>
+          <w:color w:val="24292E"/>
+          <w:sz w:val="24"/>
+          <w:szCs w:val="24"/>
         </w:rPr>
         <w:t>Another saying, we need more</w:t>
       </w:r>
@@ -379,6 +490,8 @@
         <w:rPr>
           <w:rFonts w:eastAsia="Times New Roman" w:cstheme="minorHAnsi"/>
           <w:color w:val="24292E"/>
+          <w:sz w:val="24"/>
+          <w:szCs w:val="24"/>
         </w:rPr>
         <w:t xml:space="preserve"> crowdsourcing to draw statically significant insights.</w:t>
       </w:r>
@@ -391,6 +504,8 @@
         <w:rPr>
           <w:rFonts w:eastAsia="Times New Roman" w:cstheme="minorHAnsi"/>
           <w:color w:val="24292E"/>
+          <w:sz w:val="24"/>
+          <w:szCs w:val="24"/>
         </w:rPr>
       </w:pPr>
     </w:p>
@@ -406,6 +521,8 @@
           <w:rFonts w:eastAsia="Times New Roman" w:cstheme="minorHAnsi"/>
           <w:i/>
           <w:color w:val="24292E"/>
+          <w:sz w:val="24"/>
+          <w:szCs w:val="24"/>
         </w:rPr>
       </w:pPr>
       <w:r>
@@ -413,6 +530,8 @@
           <w:rFonts w:eastAsia="Times New Roman" w:cstheme="minorHAnsi"/>
           <w:i/>
           <w:color w:val="24292E"/>
+          <w:sz w:val="24"/>
+          <w:szCs w:val="24"/>
         </w:rPr>
         <w:t>What are some other possible tables and/or graphs that we could create?</w:t>
       </w:r>
@@ -427,11 +546,15 @@
         <w:spacing w:before="60" w:after="100" w:afterAutospacing="1" w:line="240" w:lineRule="auto"/>
         <w:rPr>
           <w:rFonts w:eastAsia="Times New Roman" w:cstheme="minorHAnsi"/>
+          <w:sz w:val="24"/>
+          <w:szCs w:val="24"/>
         </w:rPr>
       </w:pPr>
       <w:r>
         <w:rPr>
           <w:rFonts w:cstheme="minorHAnsi"/>
+          <w:sz w:val="24"/>
+          <w:szCs w:val="24"/>
           <w:shd w:val="clear" w:color="auto" w:fill="FFFFFF"/>
         </w:rPr>
         <w:t xml:space="preserve">We can check if there is a correlation between the </w:t>
@@ -439,6 +562,8 @@
       <w:r>
         <w:rPr>
           <w:rFonts w:cstheme="minorHAnsi"/>
+          <w:sz w:val="24"/>
+          <w:szCs w:val="24"/>
           <w:shd w:val="clear" w:color="auto" w:fill="FFFFFF"/>
         </w:rPr>
         <w:t xml:space="preserve">number of </w:t>
@@ -446,6 +571,8 @@
       <w:r>
         <w:rPr>
           <w:rFonts w:cstheme="minorHAnsi"/>
+          <w:sz w:val="24"/>
+          <w:szCs w:val="24"/>
           <w:shd w:val="clear" w:color="auto" w:fill="FFFFFF"/>
         </w:rPr>
         <w:t xml:space="preserve">days </w:t>
@@ -453,6 +580,8 @@
       <w:r>
         <w:rPr>
           <w:rFonts w:cstheme="minorHAnsi"/>
+          <w:sz w:val="24"/>
+          <w:szCs w:val="24"/>
           <w:shd w:val="clear" w:color="auto" w:fill="FFFFFF"/>
         </w:rPr>
         <w:t>campaigns</w:t>
@@ -460,6 +589,8 @@
       <w:r>
         <w:rPr>
           <w:rFonts w:cstheme="minorHAnsi"/>
+          <w:sz w:val="24"/>
+          <w:szCs w:val="24"/>
           <w:shd w:val="clear" w:color="auto" w:fill="FFFFFF"/>
         </w:rPr>
         <w:t xml:space="preserve"> last and states</w:t>
@@ -467,6 +598,8 @@
       <w:r>
         <w:rPr>
           <w:rFonts w:cstheme="minorHAnsi"/>
+          <w:sz w:val="24"/>
+          <w:szCs w:val="24"/>
           <w:shd w:val="clear" w:color="auto" w:fill="FFFFFF"/>
         </w:rPr>
         <w:t xml:space="preserve"> </w:t>
@@ -474,6 +607,8 @@
       <w:r>
         <w:rPr>
           <w:rFonts w:cstheme="minorHAnsi"/>
+          <w:sz w:val="24"/>
+          <w:szCs w:val="24"/>
           <w:shd w:val="clear" w:color="auto" w:fill="FFFFFF"/>
         </w:rPr>
         <w:t>( success – fail)</w:t>
@@ -489,11 +624,15 @@
         <w:spacing w:before="60" w:after="100" w:afterAutospacing="1" w:line="240" w:lineRule="auto"/>
         <w:rPr>
           <w:rFonts w:eastAsia="Times New Roman" w:cstheme="minorHAnsi"/>
+          <w:sz w:val="24"/>
+          <w:szCs w:val="24"/>
         </w:rPr>
       </w:pPr>
       <w:r>
         <w:rPr>
           <w:rFonts w:cstheme="minorHAnsi"/>
+          <w:sz w:val="24"/>
+          <w:szCs w:val="24"/>
           <w:shd w:val="clear" w:color="auto" w:fill="FFFFFF"/>
         </w:rPr>
         <w:t xml:space="preserve">Another possible table can be </w:t>
@@ -501,15 +640,17 @@
       <w:r>
         <w:rPr>
           <w:rFonts w:cstheme="minorHAnsi"/>
+          <w:sz w:val="24"/>
+          <w:szCs w:val="24"/>
           <w:shd w:val="clear" w:color="auto" w:fill="FFFFFF"/>
         </w:rPr>
         <w:t>created</w:t>
       </w:r>
-      <w:bookmarkStart w:id="0" w:name="_GoBack"/>
-      <w:bookmarkEnd w:id="0"/>
       <w:r>
         <w:rPr>
           <w:rFonts w:cstheme="minorHAnsi"/>
+          <w:sz w:val="24"/>
+          <w:szCs w:val="24"/>
           <w:shd w:val="clear" w:color="auto" w:fill="FFFFFF"/>
         </w:rPr>
         <w:t xml:space="preserve"> by states vs countries to see which country support which camping more. Which campaigns is more successful in which country etc…</w:t>
@@ -525,11 +666,15 @@
         <w:spacing w:before="60" w:after="100" w:afterAutospacing="1" w:line="240" w:lineRule="auto"/>
         <w:rPr>
           <w:rFonts w:eastAsia="Times New Roman" w:cstheme="minorHAnsi"/>
+          <w:sz w:val="24"/>
+          <w:szCs w:val="24"/>
         </w:rPr>
       </w:pPr>
       <w:r>
         <w:rPr>
           <w:rFonts w:cstheme="minorHAnsi"/>
+          <w:sz w:val="24"/>
+          <w:szCs w:val="24"/>
           <w:shd w:val="clear" w:color="auto" w:fill="FFFFFF"/>
         </w:rPr>
         <w:t>Another one would be currency vs. states. It would be interesting thing to see if there is a correlation between currency of the country and by states.</w:t>
@@ -539,6 +684,8 @@
       <w:pPr>
         <w:rPr>
           <w:rFonts w:cstheme="minorHAnsi"/>
+          <w:sz w:val="24"/>
+          <w:szCs w:val="24"/>
         </w:rPr>
       </w:pPr>
     </w:p>

</xml_diff>